<commit_message>
[Task 11] Added Adapter Pattern to the doc
</commit_message>
<xml_diff>
--- a/Project/Phase 1/Sprint 1/team_member_1/patterns_element1.docx
+++ b/Project/Phase 1/Sprint 1/team_member_1/patterns_element1.docx
@@ -205,7 +205,13 @@
         <w:rPr>
           <w:noProof/>
         </w:rPr>
-        <w:t>pattern.</w:t>
+        <w:t>pattern</w:t>
+      </w:r>
+      <w:r>
+        <w:rPr>
+          <w:noProof/>
+        </w:rPr>
+        <w:t xml:space="preserve"> because it hides the creation of instances of the class GanttCalendar behind a factory class CalendarFactory.</w:t>
       </w:r>
     </w:p>
     <w:p>
@@ -236,27 +242,13 @@
           <w:bCs/>
           <w:noProof/>
         </w:rPr>
-        <w:t>Product Object:</w:t>
-      </w:r>
-      <w:r>
-        <w:rPr>
-          <w:b/>
-          <w:bCs/>
-          <w:noProof/>
-        </w:rPr>
-        <w:t xml:space="preserve"> </w:t>
-      </w:r>
-      <w:r>
-        <w:rPr>
-          <w:noProof/>
-        </w:rPr>
-        <w:t>GanttCalendar</w:t>
-      </w:r>
-      <w:r>
-        <w:rPr>
-          <w:noProof/>
-        </w:rPr>
-        <w:t xml:space="preserve"> </w:t>
+        <w:t xml:space="preserve">Product Object: </w:t>
+      </w:r>
+      <w:r>
+        <w:rPr>
+          <w:noProof/>
+        </w:rPr>
+        <w:t xml:space="preserve">GanttCalendar </w:t>
       </w:r>
     </w:p>
     <w:p>
@@ -441,10 +433,460 @@
         <w:t>It’s a static method, so that, even though CalendarFactory isn’t a singleton, the methods may be called directly from the factory object.</w:t>
       </w:r>
     </w:p>
+    <w:p>
+      <w:pPr>
+        <w:spacing w:after="0"/>
+        <w:ind w:left="427"/>
+        <w:rPr>
+          <w:noProof/>
+        </w:rPr>
+      </w:pPr>
+    </w:p>
+    <w:p>
+      <w:pPr>
+        <w:spacing w:after="0"/>
+        <w:ind w:left="0" w:firstLine="0"/>
+        <w:rPr>
+          <w:b/>
+          <w:sz w:val="45"/>
+        </w:rPr>
+      </w:pPr>
+    </w:p>
+    <w:p>
+      <w:pPr>
+        <w:spacing w:after="0"/>
+        <w:ind w:left="0" w:firstLine="0"/>
+      </w:pPr>
+      <w:r>
+        <w:rPr>
+          <w:noProof/>
+        </w:rPr>
+        <w:drawing>
+          <wp:anchor distT="0" distB="0" distL="114300" distR="114300" simplePos="0" relativeHeight="251658240" behindDoc="0" locked="0" layoutInCell="1" allowOverlap="1" wp14:anchorId="60ED4F0E" wp14:editId="107E6DD6">
+            <wp:simplePos x="0" y="0"/>
+            <wp:positionH relativeFrom="column">
+              <wp:posOffset>146685</wp:posOffset>
+            </wp:positionH>
+            <wp:positionV relativeFrom="paragraph">
+              <wp:posOffset>505460</wp:posOffset>
+            </wp:positionV>
+            <wp:extent cx="5395595" cy="3503930"/>
+            <wp:effectExtent l="0" t="0" r="0" b="1270"/>
+            <wp:wrapSquare wrapText="bothSides"/>
+            <wp:docPr id="2" name="Imagem 2" descr="Uma imagem com texto&#10;&#10;Descrição gerada automaticamente"/>
+            <wp:cNvGraphicFramePr>
+              <a:graphicFrameLocks xmlns:a="http://schemas.openxmlformats.org/drawingml/2006/main" noChangeAspect="1"/>
+            </wp:cNvGraphicFramePr>
+            <a:graphic xmlns:a="http://schemas.openxmlformats.org/drawingml/2006/main">
+              <a:graphicData uri="http://schemas.openxmlformats.org/drawingml/2006/picture">
+                <pic:pic xmlns:pic="http://schemas.openxmlformats.org/drawingml/2006/picture">
+                  <pic:nvPicPr>
+                    <pic:cNvPr id="2" name="Imagem 2" descr="Uma imagem com texto&#10;&#10;Descrição gerada automaticamente"/>
+                    <pic:cNvPicPr/>
+                  </pic:nvPicPr>
+                  <pic:blipFill>
+                    <a:blip r:embed="rId8" cstate="print">
+                      <a:extLst>
+                        <a:ext uri="{28A0092B-C50C-407E-A947-70E740481C1C}">
+                          <a14:useLocalDpi xmlns:a14="http://schemas.microsoft.com/office/drawing/2010/main" val="0"/>
+                        </a:ext>
+                      </a:extLst>
+                    </a:blip>
+                    <a:stretch>
+                      <a:fillRect/>
+                    </a:stretch>
+                  </pic:blipFill>
+                  <pic:spPr>
+                    <a:xfrm>
+                      <a:off x="0" y="0"/>
+                      <a:ext cx="5395595" cy="3503930"/>
+                    </a:xfrm>
+                    <a:prstGeom prst="rect">
+                      <a:avLst/>
+                    </a:prstGeom>
+                  </pic:spPr>
+                </pic:pic>
+              </a:graphicData>
+            </a:graphic>
+          </wp:anchor>
+        </w:drawing>
+      </w:r>
+      <w:r>
+        <w:rPr>
+          <w:b/>
+          <w:sz w:val="45"/>
+        </w:rPr>
+        <w:t>Adapter</w:t>
+      </w:r>
+      <w:r>
+        <w:rPr>
+          <w:b/>
+          <w:sz w:val="45"/>
+        </w:rPr>
+        <w:t xml:space="preserve"> Pattern</w:t>
+      </w:r>
+    </w:p>
+    <w:p>
+      <w:pPr>
+        <w:spacing w:before="120" w:after="0"/>
+        <w:jc w:val="center"/>
+        <w:rPr>
+          <w:noProof/>
+        </w:rPr>
+      </w:pPr>
+      <w:r>
+        <w:rPr>
+          <w:noProof/>
+        </w:rPr>
+        <w:t>net.sourceforge.ganttproject.task.event</w:t>
+      </w:r>
+      <w:r>
+        <w:rPr>
+          <w:noProof/>
+        </w:rPr>
+        <w:t>.TaskListenerAdapter</w:t>
+      </w:r>
+    </w:p>
+    <w:p>
+      <w:pPr>
+        <w:spacing w:after="0"/>
+        <w:ind w:left="0" w:firstLine="0"/>
+        <w:jc w:val="center"/>
+        <w:rPr>
+          <w:noProof/>
+        </w:rPr>
+      </w:pPr>
+    </w:p>
+    <w:p>
+      <w:pPr>
+        <w:spacing w:after="0"/>
+        <w:ind w:left="0" w:firstLine="0"/>
+        <w:rPr>
+          <w:noProof/>
+        </w:rPr>
+      </w:pPr>
+      <w:r>
+        <w:rPr>
+          <w:noProof/>
+        </w:rPr>
+        <w:t xml:space="preserve">This is an Adapter design pattern because it </w:t>
+      </w:r>
+      <w:r>
+        <w:rPr>
+          <w:noProof/>
+        </w:rPr>
+        <w:t xml:space="preserve">facilitates </w:t>
+      </w:r>
+      <w:r>
+        <w:rPr>
+          <w:noProof/>
+        </w:rPr>
+        <w:t>the adaptation of</w:t>
+      </w:r>
+      <w:r>
+        <w:rPr>
+          <w:noProof/>
+        </w:rPr>
+        <w:t xml:space="preserve"> the handling of events of different types to</w:t>
+      </w:r>
+      <w:r>
+        <w:rPr>
+          <w:noProof/>
+        </w:rPr>
+        <w:t xml:space="preserve"> the </w:t>
+      </w:r>
+      <w:r>
+        <w:rPr>
+          <w:noProof/>
+        </w:rPr>
+        <w:t>client.</w:t>
+      </w:r>
+    </w:p>
+    <w:p>
+      <w:pPr>
+        <w:spacing w:after="0"/>
+        <w:ind w:left="0" w:firstLine="0"/>
+        <w:rPr>
+          <w:noProof/>
+        </w:rPr>
+      </w:pPr>
+    </w:p>
+    <w:p>
+      <w:pPr>
+        <w:pStyle w:val="PargrafodaLista"/>
+        <w:numPr>
+          <w:ilvl w:val="0"/>
+          <w:numId w:val="3"/>
+        </w:numPr>
+        <w:spacing w:after="0"/>
+        <w:rPr>
+          <w:noProof/>
+        </w:rPr>
+      </w:pPr>
+      <w:r>
+        <w:rPr>
+          <w:b/>
+          <w:bCs/>
+          <w:noProof/>
+        </w:rPr>
+        <w:t>Adapter class:</w:t>
+      </w:r>
+      <w:r>
+        <w:rPr>
+          <w:noProof/>
+        </w:rPr>
+        <w:t xml:space="preserve"> </w:t>
+      </w:r>
+      <w:r>
+        <w:rPr>
+          <w:noProof/>
+        </w:rPr>
+        <w:t>TaskListenerAdapter</w:t>
+      </w:r>
+    </w:p>
+    <w:p>
+      <w:pPr>
+        <w:pStyle w:val="PargrafodaLista"/>
+        <w:numPr>
+          <w:ilvl w:val="0"/>
+          <w:numId w:val="2"/>
+        </w:numPr>
+        <w:spacing w:after="0"/>
+        <w:rPr>
+          <w:noProof/>
+        </w:rPr>
+      </w:pPr>
+      <w:r>
+        <w:rPr>
+          <w:b/>
+          <w:bCs/>
+          <w:noProof/>
+        </w:rPr>
+        <w:t>Target interface:</w:t>
+      </w:r>
+      <w:r>
+        <w:rPr>
+          <w:noProof/>
+        </w:rPr>
+        <w:t xml:space="preserve"> TaskListener</w:t>
+      </w:r>
+    </w:p>
+    <w:p>
+      <w:pPr>
+        <w:spacing w:before="60" w:after="0"/>
+        <w:ind w:left="0" w:firstLine="0"/>
+        <w:jc w:val="center"/>
+        <w:rPr>
+          <w:noProof/>
+        </w:rPr>
+      </w:pPr>
+      <w:r>
+        <w:rPr>
+          <w:noProof/>
+        </w:rPr>
+        <w:lastRenderedPageBreak/>
+        <w:drawing>
+          <wp:anchor distT="0" distB="0" distL="114300" distR="114300" simplePos="0" relativeHeight="251659264" behindDoc="0" locked="0" layoutInCell="1" allowOverlap="1" wp14:anchorId="6B67A05A" wp14:editId="2EAC459F">
+            <wp:simplePos x="0" y="0"/>
+            <wp:positionH relativeFrom="margin">
+              <wp:align>center</wp:align>
+            </wp:positionH>
+            <wp:positionV relativeFrom="paragraph">
+              <wp:posOffset>0</wp:posOffset>
+            </wp:positionV>
+            <wp:extent cx="3390900" cy="2385695"/>
+            <wp:effectExtent l="0" t="0" r="0" b="0"/>
+            <wp:wrapTopAndBottom/>
+            <wp:docPr id="4" name="Imagem 4" descr="Uma imagem com texto&#10;&#10;Descrição gerada automaticamente"/>
+            <wp:cNvGraphicFramePr>
+              <a:graphicFrameLocks xmlns:a="http://schemas.openxmlformats.org/drawingml/2006/main" noChangeAspect="1"/>
+            </wp:cNvGraphicFramePr>
+            <a:graphic xmlns:a="http://schemas.openxmlformats.org/drawingml/2006/main">
+              <a:graphicData uri="http://schemas.openxmlformats.org/drawingml/2006/picture">
+                <pic:pic xmlns:pic="http://schemas.openxmlformats.org/drawingml/2006/picture">
+                  <pic:nvPicPr>
+                    <pic:cNvPr id="4" name="Imagem 4" descr="Uma imagem com texto&#10;&#10;Descrição gerada automaticamente"/>
+                    <pic:cNvPicPr/>
+                  </pic:nvPicPr>
+                  <pic:blipFill>
+                    <a:blip r:embed="rId9" cstate="print">
+                      <a:extLst>
+                        <a:ext uri="{28A0092B-C50C-407E-A947-70E740481C1C}">
+                          <a14:useLocalDpi xmlns:a14="http://schemas.microsoft.com/office/drawing/2010/main" val="0"/>
+                        </a:ext>
+                      </a:extLst>
+                    </a:blip>
+                    <a:stretch>
+                      <a:fillRect/>
+                    </a:stretch>
+                  </pic:blipFill>
+                  <pic:spPr>
+                    <a:xfrm>
+                      <a:off x="0" y="0"/>
+                      <a:ext cx="3390900" cy="2385695"/>
+                    </a:xfrm>
+                    <a:prstGeom prst="rect">
+                      <a:avLst/>
+                    </a:prstGeom>
+                  </pic:spPr>
+                </pic:pic>
+              </a:graphicData>
+            </a:graphic>
+            <wp14:sizeRelH relativeFrom="margin">
+              <wp14:pctWidth>0</wp14:pctWidth>
+            </wp14:sizeRelH>
+            <wp14:sizeRelV relativeFrom="margin">
+              <wp14:pctHeight>0</wp14:pctHeight>
+            </wp14:sizeRelV>
+          </wp:anchor>
+        </w:drawing>
+      </w:r>
+      <w:r>
+        <w:rPr>
+          <w:noProof/>
+        </w:rPr>
+        <w:t>net.sourceforge.ganttproject.task.event</w:t>
+      </w:r>
+    </w:p>
+    <w:p>
+      <w:pPr>
+        <w:spacing w:after="0"/>
+        <w:ind w:left="0" w:firstLine="0"/>
+        <w:rPr>
+          <w:noProof/>
+        </w:rPr>
+      </w:pPr>
+    </w:p>
+    <w:p>
+      <w:pPr>
+        <w:spacing w:after="0"/>
+        <w:rPr>
+          <w:noProof/>
+        </w:rPr>
+      </w:pPr>
+      <w:r>
+        <w:rPr>
+          <w:noProof/>
+        </w:rPr>
+        <w:drawing>
+          <wp:anchor distT="0" distB="0" distL="114300" distR="114300" simplePos="0" relativeHeight="251660288" behindDoc="0" locked="0" layoutInCell="1" allowOverlap="1" wp14:anchorId="2F3490EA" wp14:editId="5B26F1E8">
+            <wp:simplePos x="0" y="0"/>
+            <wp:positionH relativeFrom="margin">
+              <wp:align>right</wp:align>
+            </wp:positionH>
+            <wp:positionV relativeFrom="paragraph">
+              <wp:posOffset>443230</wp:posOffset>
+            </wp:positionV>
+            <wp:extent cx="5395595" cy="3180715"/>
+            <wp:effectExtent l="0" t="0" r="0" b="635"/>
+            <wp:wrapTopAndBottom/>
+            <wp:docPr id="5" name="Imagem 5" descr="Uma imagem com texto&#10;&#10;Descrição gerada automaticamente"/>
+            <wp:cNvGraphicFramePr>
+              <a:graphicFrameLocks xmlns:a="http://schemas.openxmlformats.org/drawingml/2006/main" noChangeAspect="1"/>
+            </wp:cNvGraphicFramePr>
+            <a:graphic xmlns:a="http://schemas.openxmlformats.org/drawingml/2006/main">
+              <a:graphicData uri="http://schemas.openxmlformats.org/drawingml/2006/picture">
+                <pic:pic xmlns:pic="http://schemas.openxmlformats.org/drawingml/2006/picture">
+                  <pic:nvPicPr>
+                    <pic:cNvPr id="5" name="Imagem 5" descr="Uma imagem com texto&#10;&#10;Descrição gerada automaticamente"/>
+                    <pic:cNvPicPr/>
+                  </pic:nvPicPr>
+                  <pic:blipFill>
+                    <a:blip r:embed="rId10">
+                      <a:extLst>
+                        <a:ext uri="{28A0092B-C50C-407E-A947-70E740481C1C}">
+                          <a14:useLocalDpi xmlns:a14="http://schemas.microsoft.com/office/drawing/2010/main" val="0"/>
+                        </a:ext>
+                      </a:extLst>
+                    </a:blip>
+                    <a:stretch>
+                      <a:fillRect/>
+                    </a:stretch>
+                  </pic:blipFill>
+                  <pic:spPr>
+                    <a:xfrm>
+                      <a:off x="0" y="0"/>
+                      <a:ext cx="5395595" cy="3180715"/>
+                    </a:xfrm>
+                    <a:prstGeom prst="rect">
+                      <a:avLst/>
+                    </a:prstGeom>
+                  </pic:spPr>
+                </pic:pic>
+              </a:graphicData>
+            </a:graphic>
+          </wp:anchor>
+        </w:drawing>
+      </w:r>
+      <w:r>
+        <w:rPr>
+          <w:noProof/>
+        </w:rPr>
+        <w:t>A client class that uses this adapter class</w:t>
+      </w:r>
+      <w:r>
+        <w:rPr>
+          <w:noProof/>
+        </w:rPr>
+        <w:t xml:space="preserve"> to adapt the handling of events</w:t>
+      </w:r>
+      <w:r>
+        <w:rPr>
+          <w:noProof/>
+        </w:rPr>
+        <w:t xml:space="preserve"> is </w:t>
+      </w:r>
+      <w:r>
+        <w:rPr>
+          <w:noProof/>
+        </w:rPr>
+        <w:t>TaskManagerImpl.</w:t>
+      </w:r>
+    </w:p>
+    <w:p>
+      <w:pPr>
+        <w:spacing w:before="60" w:after="0"/>
+        <w:ind w:left="11" w:hanging="11"/>
+        <w:jc w:val="center"/>
+        <w:rPr>
+          <w:noProof/>
+        </w:rPr>
+      </w:pPr>
+      <w:r>
+        <w:rPr>
+          <w:noProof/>
+        </w:rPr>
+        <w:t>net.sourceforge.ganttproject.task</w:t>
+      </w:r>
+      <w:r>
+        <w:rPr>
+          <w:noProof/>
+        </w:rPr>
+        <w:t>.TaskManager.Impl</w:t>
+      </w:r>
+    </w:p>
+    <w:p>
+      <w:pPr>
+        <w:spacing w:before="60" w:after="0"/>
+        <w:ind w:left="11" w:hanging="11"/>
+        <w:rPr>
+          <w:noProof/>
+        </w:rPr>
+      </w:pPr>
+    </w:p>
+    <w:p>
+      <w:pPr>
+        <w:spacing w:before="60" w:after="0"/>
+        <w:ind w:left="11" w:hanging="11"/>
+        <w:rPr>
+          <w:noProof/>
+        </w:rPr>
+      </w:pPr>
+    </w:p>
     <w:sectPr>
-      <w:footerReference w:type="even" r:id="rId8"/>
-      <w:footerReference w:type="default" r:id="rId9"/>
-      <w:footerReference w:type="first" r:id="rId10"/>
+      <w:footerReference w:type="even" r:id="rId11"/>
+      <w:footerReference w:type="default" r:id="rId12"/>
+      <w:footerReference w:type="first" r:id="rId13"/>
       <w:pgSz w:w="11899" w:h="16838"/>
       <w:pgMar w:top="1417" w:right="1701" w:bottom="1417" w:left="1701" w:header="720" w:footer="649" w:gutter="0"/>
       <w:cols w:space="720"/>
@@ -727,8 +1169,240 @@
       </w:rPr>
     </w:lvl>
   </w:abstractNum>
+  <w:abstractNum w:abstractNumId="1" w15:restartNumberingAfterBreak="0">
+    <w:nsid w:val="107F193F"/>
+    <w:multiLevelType w:val="hybridMultilevel"/>
+    <w:tmpl w:val="9DB4929C"/>
+    <w:lvl w:ilvl="0" w:tplc="08160001">
+      <w:start w:val="1"/>
+      <w:numFmt w:val="bullet"/>
+      <w:lvlText w:val=""/>
+      <w:lvlJc w:val="left"/>
+      <w:pPr>
+        <w:ind w:left="720" w:hanging="360"/>
+      </w:pPr>
+      <w:rPr>
+        <w:rFonts w:ascii="Symbol" w:hAnsi="Symbol" w:hint="default"/>
+      </w:rPr>
+    </w:lvl>
+    <w:lvl w:ilvl="1" w:tplc="08160003" w:tentative="1">
+      <w:start w:val="1"/>
+      <w:numFmt w:val="bullet"/>
+      <w:lvlText w:val="o"/>
+      <w:lvlJc w:val="left"/>
+      <w:pPr>
+        <w:ind w:left="1440" w:hanging="360"/>
+      </w:pPr>
+      <w:rPr>
+        <w:rFonts w:ascii="Courier New" w:hAnsi="Courier New" w:cs="Courier New" w:hint="default"/>
+      </w:rPr>
+    </w:lvl>
+    <w:lvl w:ilvl="2" w:tplc="08160005" w:tentative="1">
+      <w:start w:val="1"/>
+      <w:numFmt w:val="bullet"/>
+      <w:lvlText w:val=""/>
+      <w:lvlJc w:val="left"/>
+      <w:pPr>
+        <w:ind w:left="2160" w:hanging="360"/>
+      </w:pPr>
+      <w:rPr>
+        <w:rFonts w:ascii="Wingdings" w:hAnsi="Wingdings" w:hint="default"/>
+      </w:rPr>
+    </w:lvl>
+    <w:lvl w:ilvl="3" w:tplc="08160001" w:tentative="1">
+      <w:start w:val="1"/>
+      <w:numFmt w:val="bullet"/>
+      <w:lvlText w:val=""/>
+      <w:lvlJc w:val="left"/>
+      <w:pPr>
+        <w:ind w:left="2880" w:hanging="360"/>
+      </w:pPr>
+      <w:rPr>
+        <w:rFonts w:ascii="Symbol" w:hAnsi="Symbol" w:hint="default"/>
+      </w:rPr>
+    </w:lvl>
+    <w:lvl w:ilvl="4" w:tplc="08160003" w:tentative="1">
+      <w:start w:val="1"/>
+      <w:numFmt w:val="bullet"/>
+      <w:lvlText w:val="o"/>
+      <w:lvlJc w:val="left"/>
+      <w:pPr>
+        <w:ind w:left="3600" w:hanging="360"/>
+      </w:pPr>
+      <w:rPr>
+        <w:rFonts w:ascii="Courier New" w:hAnsi="Courier New" w:cs="Courier New" w:hint="default"/>
+      </w:rPr>
+    </w:lvl>
+    <w:lvl w:ilvl="5" w:tplc="08160005" w:tentative="1">
+      <w:start w:val="1"/>
+      <w:numFmt w:val="bullet"/>
+      <w:lvlText w:val=""/>
+      <w:lvlJc w:val="left"/>
+      <w:pPr>
+        <w:ind w:left="4320" w:hanging="360"/>
+      </w:pPr>
+      <w:rPr>
+        <w:rFonts w:ascii="Wingdings" w:hAnsi="Wingdings" w:hint="default"/>
+      </w:rPr>
+    </w:lvl>
+    <w:lvl w:ilvl="6" w:tplc="08160001" w:tentative="1">
+      <w:start w:val="1"/>
+      <w:numFmt w:val="bullet"/>
+      <w:lvlText w:val=""/>
+      <w:lvlJc w:val="left"/>
+      <w:pPr>
+        <w:ind w:left="5040" w:hanging="360"/>
+      </w:pPr>
+      <w:rPr>
+        <w:rFonts w:ascii="Symbol" w:hAnsi="Symbol" w:hint="default"/>
+      </w:rPr>
+    </w:lvl>
+    <w:lvl w:ilvl="7" w:tplc="08160003" w:tentative="1">
+      <w:start w:val="1"/>
+      <w:numFmt w:val="bullet"/>
+      <w:lvlText w:val="o"/>
+      <w:lvlJc w:val="left"/>
+      <w:pPr>
+        <w:ind w:left="5760" w:hanging="360"/>
+      </w:pPr>
+      <w:rPr>
+        <w:rFonts w:ascii="Courier New" w:hAnsi="Courier New" w:cs="Courier New" w:hint="default"/>
+      </w:rPr>
+    </w:lvl>
+    <w:lvl w:ilvl="8" w:tplc="08160005" w:tentative="1">
+      <w:start w:val="1"/>
+      <w:numFmt w:val="bullet"/>
+      <w:lvlText w:val=""/>
+      <w:lvlJc w:val="left"/>
+      <w:pPr>
+        <w:ind w:left="6480" w:hanging="360"/>
+      </w:pPr>
+      <w:rPr>
+        <w:rFonts w:ascii="Wingdings" w:hAnsi="Wingdings" w:hint="default"/>
+      </w:rPr>
+    </w:lvl>
+  </w:abstractNum>
+  <w:abstractNum w:abstractNumId="2" w15:restartNumberingAfterBreak="0">
+    <w:nsid w:val="18E65F64"/>
+    <w:multiLevelType w:val="hybridMultilevel"/>
+    <w:tmpl w:val="8FA4F040"/>
+    <w:lvl w:ilvl="0" w:tplc="08160001">
+      <w:start w:val="1"/>
+      <w:numFmt w:val="bullet"/>
+      <w:lvlText w:val=""/>
+      <w:lvlJc w:val="left"/>
+      <w:pPr>
+        <w:ind w:left="720" w:hanging="360"/>
+      </w:pPr>
+      <w:rPr>
+        <w:rFonts w:ascii="Symbol" w:hAnsi="Symbol" w:hint="default"/>
+      </w:rPr>
+    </w:lvl>
+    <w:lvl w:ilvl="1" w:tplc="08160003" w:tentative="1">
+      <w:start w:val="1"/>
+      <w:numFmt w:val="bullet"/>
+      <w:lvlText w:val="o"/>
+      <w:lvlJc w:val="left"/>
+      <w:pPr>
+        <w:ind w:left="1440" w:hanging="360"/>
+      </w:pPr>
+      <w:rPr>
+        <w:rFonts w:ascii="Courier New" w:hAnsi="Courier New" w:cs="Courier New" w:hint="default"/>
+      </w:rPr>
+    </w:lvl>
+    <w:lvl w:ilvl="2" w:tplc="08160005" w:tentative="1">
+      <w:start w:val="1"/>
+      <w:numFmt w:val="bullet"/>
+      <w:lvlText w:val=""/>
+      <w:lvlJc w:val="left"/>
+      <w:pPr>
+        <w:ind w:left="2160" w:hanging="360"/>
+      </w:pPr>
+      <w:rPr>
+        <w:rFonts w:ascii="Wingdings" w:hAnsi="Wingdings" w:hint="default"/>
+      </w:rPr>
+    </w:lvl>
+    <w:lvl w:ilvl="3" w:tplc="08160001" w:tentative="1">
+      <w:start w:val="1"/>
+      <w:numFmt w:val="bullet"/>
+      <w:lvlText w:val=""/>
+      <w:lvlJc w:val="left"/>
+      <w:pPr>
+        <w:ind w:left="2880" w:hanging="360"/>
+      </w:pPr>
+      <w:rPr>
+        <w:rFonts w:ascii="Symbol" w:hAnsi="Symbol" w:hint="default"/>
+      </w:rPr>
+    </w:lvl>
+    <w:lvl w:ilvl="4" w:tplc="08160003" w:tentative="1">
+      <w:start w:val="1"/>
+      <w:numFmt w:val="bullet"/>
+      <w:lvlText w:val="o"/>
+      <w:lvlJc w:val="left"/>
+      <w:pPr>
+        <w:ind w:left="3600" w:hanging="360"/>
+      </w:pPr>
+      <w:rPr>
+        <w:rFonts w:ascii="Courier New" w:hAnsi="Courier New" w:cs="Courier New" w:hint="default"/>
+      </w:rPr>
+    </w:lvl>
+    <w:lvl w:ilvl="5" w:tplc="08160005" w:tentative="1">
+      <w:start w:val="1"/>
+      <w:numFmt w:val="bullet"/>
+      <w:lvlText w:val=""/>
+      <w:lvlJc w:val="left"/>
+      <w:pPr>
+        <w:ind w:left="4320" w:hanging="360"/>
+      </w:pPr>
+      <w:rPr>
+        <w:rFonts w:ascii="Wingdings" w:hAnsi="Wingdings" w:hint="default"/>
+      </w:rPr>
+    </w:lvl>
+    <w:lvl w:ilvl="6" w:tplc="08160001" w:tentative="1">
+      <w:start w:val="1"/>
+      <w:numFmt w:val="bullet"/>
+      <w:lvlText w:val=""/>
+      <w:lvlJc w:val="left"/>
+      <w:pPr>
+        <w:ind w:left="5040" w:hanging="360"/>
+      </w:pPr>
+      <w:rPr>
+        <w:rFonts w:ascii="Symbol" w:hAnsi="Symbol" w:hint="default"/>
+      </w:rPr>
+    </w:lvl>
+    <w:lvl w:ilvl="7" w:tplc="08160003" w:tentative="1">
+      <w:start w:val="1"/>
+      <w:numFmt w:val="bullet"/>
+      <w:lvlText w:val="o"/>
+      <w:lvlJc w:val="left"/>
+      <w:pPr>
+        <w:ind w:left="5760" w:hanging="360"/>
+      </w:pPr>
+      <w:rPr>
+        <w:rFonts w:ascii="Courier New" w:hAnsi="Courier New" w:cs="Courier New" w:hint="default"/>
+      </w:rPr>
+    </w:lvl>
+    <w:lvl w:ilvl="8" w:tplc="08160005" w:tentative="1">
+      <w:start w:val="1"/>
+      <w:numFmt w:val="bullet"/>
+      <w:lvlText w:val=""/>
+      <w:lvlJc w:val="left"/>
+      <w:pPr>
+        <w:ind w:left="6480" w:hanging="360"/>
+      </w:pPr>
+      <w:rPr>
+        <w:rFonts w:ascii="Wingdings" w:hAnsi="Wingdings" w:hint="default"/>
+      </w:rPr>
+    </w:lvl>
+  </w:abstractNum>
   <w:num w:numId="1" w16cid:durableId="856500463">
     <w:abstractNumId w:val="0"/>
+  </w:num>
+  <w:num w:numId="2" w16cid:durableId="155806190">
+    <w:abstractNumId w:val="1"/>
+  </w:num>
+  <w:num w:numId="3" w16cid:durableId="1729567932">
+    <w:abstractNumId w:val="2"/>
   </w:num>
 </w:numbering>
 </file>

</xml_diff>

<commit_message>
[Task 10] Added Decorator Pattern to the doc
</commit_message>
<xml_diff>
--- a/Project/Phase 1/Sprint 1/team_member_1/patterns_element1.docx
+++ b/Project/Phase 1/Sprint 1/team_member_1/patterns_element1.docx
@@ -456,6 +456,10 @@
       <w:pPr>
         <w:spacing w:after="0"/>
         <w:ind w:left="0" w:firstLine="0"/>
+        <w:rPr>
+          <w:b/>
+          <w:sz w:val="45"/>
+        </w:rPr>
       </w:pPr>
       <w:r>
         <w:rPr>
@@ -529,6 +533,7 @@
     <w:p>
       <w:pPr>
         <w:spacing w:before="120" w:after="0"/>
+        <w:ind w:left="0" w:firstLine="0"/>
         <w:jc w:val="center"/>
         <w:rPr>
           <w:noProof/>
@@ -686,7 +691,7 @@
         </w:rPr>
         <w:lastRenderedPageBreak/>
         <w:drawing>
-          <wp:anchor distT="0" distB="0" distL="114300" distR="114300" simplePos="0" relativeHeight="251659264" behindDoc="0" locked="0" layoutInCell="1" allowOverlap="1" wp14:anchorId="6B67A05A" wp14:editId="2EAC459F">
+          <wp:anchor distT="0" distB="0" distL="114300" distR="114300" simplePos="0" relativeHeight="251659264" behindDoc="0" locked="0" layoutInCell="1" allowOverlap="1" wp14:anchorId="6B67A05A" wp14:editId="2A30CA49">
             <wp:simplePos x="0" y="0"/>
             <wp:positionH relativeFrom="margin">
               <wp:align>center</wp:align>
@@ -747,6 +752,12 @@
         </w:rPr>
         <w:t>net.sourceforge.ganttproject.task.event</w:t>
       </w:r>
+      <w:r>
+        <w:rPr>
+          <w:noProof/>
+        </w:rPr>
+        <w:t>.TaskListener</w:t>
+      </w:r>
     </w:p>
     <w:p>
       <w:pPr>
@@ -769,16 +780,16 @@
           <w:noProof/>
         </w:rPr>
         <w:drawing>
-          <wp:anchor distT="0" distB="0" distL="114300" distR="114300" simplePos="0" relativeHeight="251660288" behindDoc="0" locked="0" layoutInCell="1" allowOverlap="1" wp14:anchorId="2F3490EA" wp14:editId="5B26F1E8">
+          <wp:anchor distT="0" distB="0" distL="114300" distR="114300" simplePos="0" relativeHeight="251660288" behindDoc="0" locked="0" layoutInCell="1" allowOverlap="1" wp14:anchorId="2F3490EA" wp14:editId="375A4656">
             <wp:simplePos x="0" y="0"/>
             <wp:positionH relativeFrom="margin">
-              <wp:align>right</wp:align>
+              <wp:align>center</wp:align>
             </wp:positionH>
             <wp:positionV relativeFrom="paragraph">
-              <wp:posOffset>443230</wp:posOffset>
+              <wp:posOffset>534670</wp:posOffset>
             </wp:positionV>
-            <wp:extent cx="5395595" cy="3180715"/>
-            <wp:effectExtent l="0" t="0" r="0" b="635"/>
+            <wp:extent cx="5745480" cy="3386455"/>
+            <wp:effectExtent l="0" t="0" r="7620" b="4445"/>
             <wp:wrapTopAndBottom/>
             <wp:docPr id="5" name="Imagem 5" descr="Uma imagem com texto&#10;&#10;Descrição gerada automaticamente"/>
             <wp:cNvGraphicFramePr>
@@ -806,7 +817,192 @@
                   <pic:spPr>
                     <a:xfrm>
                       <a:off x="0" y="0"/>
-                      <a:ext cx="5395595" cy="3180715"/>
+                      <a:ext cx="5745480" cy="3386455"/>
+                    </a:xfrm>
+                    <a:prstGeom prst="rect">
+                      <a:avLst/>
+                    </a:prstGeom>
+                  </pic:spPr>
+                </pic:pic>
+              </a:graphicData>
+            </a:graphic>
+            <wp14:sizeRelH relativeFrom="margin">
+              <wp14:pctWidth>0</wp14:pctWidth>
+            </wp14:sizeRelH>
+            <wp14:sizeRelV relativeFrom="margin">
+              <wp14:pctHeight>0</wp14:pctHeight>
+            </wp14:sizeRelV>
+          </wp:anchor>
+        </w:drawing>
+      </w:r>
+      <w:r>
+        <w:rPr>
+          <w:noProof/>
+        </w:rPr>
+        <w:t>A client class that uses this adapter class</w:t>
+      </w:r>
+      <w:r>
+        <w:rPr>
+          <w:noProof/>
+        </w:rPr>
+        <w:t xml:space="preserve"> to adapt the handling of events</w:t>
+      </w:r>
+      <w:r>
+        <w:rPr>
+          <w:noProof/>
+        </w:rPr>
+        <w:t xml:space="preserve"> is </w:t>
+      </w:r>
+      <w:r>
+        <w:rPr>
+          <w:noProof/>
+        </w:rPr>
+        <w:t>TaskManagerImpl.</w:t>
+      </w:r>
+    </w:p>
+    <w:p>
+      <w:pPr>
+        <w:spacing w:before="60" w:after="0"/>
+        <w:ind w:left="11" w:hanging="11"/>
+        <w:jc w:val="center"/>
+        <w:rPr>
+          <w:noProof/>
+        </w:rPr>
+      </w:pPr>
+      <w:r>
+        <w:rPr>
+          <w:noProof/>
+        </w:rPr>
+        <w:t>net.sourceforge.ganttproject.task</w:t>
+      </w:r>
+      <w:r>
+        <w:rPr>
+          <w:noProof/>
+        </w:rPr>
+        <w:t>.TaskManagerImpl</w:t>
+      </w:r>
+    </w:p>
+    <w:p>
+      <w:pPr>
+        <w:spacing w:before="60" w:after="0"/>
+        <w:ind w:left="11" w:hanging="11"/>
+        <w:rPr>
+          <w:noProof/>
+        </w:rPr>
+      </w:pPr>
+    </w:p>
+    <w:p>
+      <w:pPr>
+        <w:spacing w:before="60" w:after="0"/>
+        <w:ind w:left="11" w:hanging="11"/>
+        <w:rPr>
+          <w:noProof/>
+        </w:rPr>
+      </w:pPr>
+    </w:p>
+    <w:p>
+      <w:pPr>
+        <w:spacing w:before="60" w:after="0"/>
+        <w:ind w:left="11" w:hanging="11"/>
+        <w:rPr>
+          <w:noProof/>
+        </w:rPr>
+      </w:pPr>
+    </w:p>
+    <w:p>
+      <w:pPr>
+        <w:spacing w:before="60" w:after="0"/>
+        <w:ind w:left="11" w:hanging="11"/>
+        <w:rPr>
+          <w:noProof/>
+        </w:rPr>
+      </w:pPr>
+    </w:p>
+    <w:p>
+      <w:pPr>
+        <w:spacing w:before="60" w:after="0"/>
+        <w:ind w:left="11" w:hanging="11"/>
+        <w:rPr>
+          <w:noProof/>
+        </w:rPr>
+      </w:pPr>
+    </w:p>
+    <w:p>
+      <w:pPr>
+        <w:spacing w:before="60" w:after="0"/>
+        <w:ind w:left="11" w:hanging="11"/>
+        <w:rPr>
+          <w:noProof/>
+        </w:rPr>
+      </w:pPr>
+    </w:p>
+    <w:p>
+      <w:pPr>
+        <w:spacing w:before="60" w:after="0"/>
+        <w:ind w:left="11" w:hanging="11"/>
+        <w:rPr>
+          <w:noProof/>
+        </w:rPr>
+      </w:pPr>
+    </w:p>
+    <w:p>
+      <w:pPr>
+        <w:spacing w:before="60" w:after="0"/>
+        <w:ind w:left="11" w:hanging="11"/>
+        <w:rPr>
+          <w:noProof/>
+        </w:rPr>
+      </w:pPr>
+    </w:p>
+    <w:p>
+      <w:pPr>
+        <w:spacing w:after="0"/>
+        <w:ind w:left="0" w:firstLine="0"/>
+      </w:pPr>
+      <w:r>
+        <w:rPr>
+          <w:noProof/>
+        </w:rPr>
+        <w:lastRenderedPageBreak/>
+        <w:drawing>
+          <wp:anchor distT="0" distB="0" distL="114300" distR="114300" simplePos="0" relativeHeight="251661312" behindDoc="0" locked="0" layoutInCell="1" allowOverlap="1" wp14:anchorId="2B4702DD" wp14:editId="7EAD9B41">
+            <wp:simplePos x="0" y="0"/>
+            <wp:positionH relativeFrom="margin">
+              <wp:align>center</wp:align>
+            </wp:positionH>
+            <wp:positionV relativeFrom="paragraph">
+              <wp:posOffset>508635</wp:posOffset>
+            </wp:positionV>
+            <wp:extent cx="4701540" cy="2634615"/>
+            <wp:effectExtent l="0" t="0" r="3810" b="0"/>
+            <wp:wrapTopAndBottom/>
+            <wp:docPr id="7" name="Imagem 7" descr="Uma imagem com texto&#10;&#10;Descrição gerada automaticamente"/>
+            <wp:cNvGraphicFramePr>
+              <a:graphicFrameLocks xmlns:a="http://schemas.openxmlformats.org/drawingml/2006/main" noChangeAspect="1"/>
+            </wp:cNvGraphicFramePr>
+            <a:graphic xmlns:a="http://schemas.openxmlformats.org/drawingml/2006/main">
+              <a:graphicData uri="http://schemas.openxmlformats.org/drawingml/2006/picture">
+                <pic:pic xmlns:pic="http://schemas.openxmlformats.org/drawingml/2006/picture">
+                  <pic:nvPicPr>
+                    <pic:cNvPr id="7" name="Imagem 7" descr="Uma imagem com texto&#10;&#10;Descrição gerada automaticamente"/>
+                    <pic:cNvPicPr/>
+                  </pic:nvPicPr>
+                  <pic:blipFill>
+                    <a:blip r:embed="rId11" cstate="print">
+                      <a:extLst>
+                        <a:ext uri="{28A0092B-C50C-407E-A947-70E740481C1C}">
+                          <a14:useLocalDpi xmlns:a14="http://schemas.microsoft.com/office/drawing/2010/main" val="0"/>
+                        </a:ext>
+                      </a:extLst>
+                    </a:blip>
+                    <a:stretch>
+                      <a:fillRect/>
+                    </a:stretch>
+                  </pic:blipFill>
+                  <pic:spPr>
+                    <a:xfrm>
+                      <a:off x="0" y="0"/>
+                      <a:ext cx="4701540" cy="2634615"/>
                     </a:xfrm>
                     <a:prstGeom prst="rect">
                       <a:avLst/>
@@ -820,33 +1016,29 @@
       </w:r>
       <w:r>
         <w:rPr>
-          <w:noProof/>
-        </w:rPr>
-        <w:t>A client class that uses this adapter class</w:t>
-      </w:r>
-      <w:r>
-        <w:rPr>
-          <w:noProof/>
-        </w:rPr>
-        <w:t xml:space="preserve"> to adapt the handling of events</w:t>
-      </w:r>
-      <w:r>
-        <w:rPr>
-          <w:noProof/>
-        </w:rPr>
-        <w:t xml:space="preserve"> is </w:t>
-      </w:r>
-      <w:r>
-        <w:rPr>
-          <w:noProof/>
-        </w:rPr>
-        <w:t>TaskManagerImpl.</w:t>
+          <w:b/>
+          <w:sz w:val="45"/>
+        </w:rPr>
+        <w:t>Decorator</w:t>
+      </w:r>
+      <w:r>
+        <w:rPr>
+          <w:b/>
+          <w:sz w:val="45"/>
+        </w:rPr>
+        <w:t xml:space="preserve"> </w:t>
+      </w:r>
+      <w:r>
+        <w:rPr>
+          <w:b/>
+          <w:sz w:val="45"/>
+        </w:rPr>
+        <w:t>Pattern</w:t>
       </w:r>
     </w:p>
     <w:p>
       <w:pPr>
         <w:spacing w:before="60" w:after="0"/>
-        <w:ind w:left="11" w:hanging="11"/>
         <w:jc w:val="center"/>
         <w:rPr>
           <w:noProof/>
@@ -856,37 +1048,415 @@
         <w:rPr>
           <w:noProof/>
         </w:rPr>
-        <w:t>net.sourceforge.ganttproject.task</w:t>
-      </w:r>
-      <w:r>
-        <w:rPr>
-          <w:noProof/>
-        </w:rPr>
-        <w:t>.TaskManager.Impl</w:t>
+        <w:drawing>
+          <wp:anchor distT="0" distB="0" distL="114300" distR="114300" simplePos="0" relativeHeight="251662336" behindDoc="0" locked="0" layoutInCell="1" allowOverlap="1" wp14:anchorId="576BDBD3" wp14:editId="6A8A3478">
+            <wp:simplePos x="0" y="0"/>
+            <wp:positionH relativeFrom="margin">
+              <wp:align>right</wp:align>
+            </wp:positionH>
+            <wp:positionV relativeFrom="paragraph">
+              <wp:posOffset>3211830</wp:posOffset>
+            </wp:positionV>
+            <wp:extent cx="5395595" cy="3058160"/>
+            <wp:effectExtent l="0" t="0" r="0" b="8890"/>
+            <wp:wrapTopAndBottom/>
+            <wp:docPr id="8" name="Imagem 8" descr="Uma imagem com texto&#10;&#10;Descrição gerada automaticamente"/>
+            <wp:cNvGraphicFramePr>
+              <a:graphicFrameLocks xmlns:a="http://schemas.openxmlformats.org/drawingml/2006/main" noChangeAspect="1"/>
+            </wp:cNvGraphicFramePr>
+            <a:graphic xmlns:a="http://schemas.openxmlformats.org/drawingml/2006/main">
+              <a:graphicData uri="http://schemas.openxmlformats.org/drawingml/2006/picture">
+                <pic:pic xmlns:pic="http://schemas.openxmlformats.org/drawingml/2006/picture">
+                  <pic:nvPicPr>
+                    <pic:cNvPr id="8" name="Imagem 8" descr="Uma imagem com texto&#10;&#10;Descrição gerada automaticamente"/>
+                    <pic:cNvPicPr/>
+                  </pic:nvPicPr>
+                  <pic:blipFill>
+                    <a:blip r:embed="rId12" cstate="print">
+                      <a:extLst>
+                        <a:ext uri="{28A0092B-C50C-407E-A947-70E740481C1C}">
+                          <a14:useLocalDpi xmlns:a14="http://schemas.microsoft.com/office/drawing/2010/main" val="0"/>
+                        </a:ext>
+                      </a:extLst>
+                    </a:blip>
+                    <a:stretch>
+                      <a:fillRect/>
+                    </a:stretch>
+                  </pic:blipFill>
+                  <pic:spPr>
+                    <a:xfrm>
+                      <a:off x="0" y="0"/>
+                      <a:ext cx="5395595" cy="3058160"/>
+                    </a:xfrm>
+                    <a:prstGeom prst="rect">
+                      <a:avLst/>
+                    </a:prstGeom>
+                  </pic:spPr>
+                </pic:pic>
+              </a:graphicData>
+            </a:graphic>
+          </wp:anchor>
+        </w:drawing>
+      </w:r>
+      <w:r>
+        <w:rPr>
+          <w:noProof/>
+        </w:rPr>
+        <w:t>net.sourceforge.ganttproject.search.SearchService</w:t>
       </w:r>
     </w:p>
     <w:p>
       <w:pPr>
         <w:spacing w:before="60" w:after="0"/>
-        <w:ind w:left="11" w:hanging="11"/>
-        <w:rPr>
-          <w:noProof/>
-        </w:rPr>
-      </w:pPr>
+        <w:ind w:left="0" w:firstLine="0"/>
+        <w:jc w:val="center"/>
+        <w:rPr>
+          <w:noProof/>
+        </w:rPr>
+      </w:pPr>
+      <w:r>
+        <w:rPr>
+          <w:noProof/>
+        </w:rPr>
+        <w:t>net.sourceforge.ganttproject.search.SearchServiceBase</w:t>
+      </w:r>
     </w:p>
     <w:p>
       <w:pPr>
         <w:spacing w:before="60" w:after="0"/>
-        <w:ind w:left="11" w:hanging="11"/>
+        <w:ind w:left="0" w:firstLine="0"/>
+        <w:rPr>
+          <w:noProof/>
+        </w:rPr>
+      </w:pPr>
+    </w:p>
+    <w:p>
+      <w:pPr>
+        <w:spacing w:before="60" w:after="0"/>
+        <w:ind w:left="0" w:firstLine="0"/>
+        <w:rPr>
+          <w:noProof/>
+        </w:rPr>
+      </w:pPr>
+    </w:p>
+    <w:p>
+      <w:pPr>
+        <w:spacing w:before="60" w:after="0"/>
+        <w:ind w:left="0" w:firstLine="0"/>
+        <w:rPr>
+          <w:noProof/>
+        </w:rPr>
+      </w:pPr>
+    </w:p>
+    <w:p>
+      <w:pPr>
+        <w:spacing w:before="60" w:after="0"/>
+        <w:ind w:left="0" w:firstLine="0"/>
+        <w:rPr>
+          <w:noProof/>
+        </w:rPr>
+      </w:pPr>
+      <w:r>
+        <w:rPr>
+          <w:noProof/>
+        </w:rPr>
+        <w:t xml:space="preserve">This is a </w:t>
+      </w:r>
+      <w:r>
+        <w:rPr>
+          <w:noProof/>
+        </w:rPr>
+        <w:t>D</w:t>
+      </w:r>
+      <w:r>
+        <w:rPr>
+          <w:noProof/>
+        </w:rPr>
+        <w:t>ecorator</w:t>
+      </w:r>
+      <w:r>
+        <w:rPr>
+          <w:noProof/>
+        </w:rPr>
+        <w:t xml:space="preserve"> design pattern because </w:t>
+      </w:r>
+      <w:r>
+        <w:rPr>
+          <w:noProof/>
+        </w:rPr>
+        <w:t>we have decorator classes, all with the same common type SearchService, that add their own behavior to a wrapped object.</w:t>
+      </w:r>
+    </w:p>
+    <w:p>
+      <w:pPr>
+        <w:pStyle w:val="PargrafodaLista"/>
+        <w:numPr>
+          <w:ilvl w:val="0"/>
+          <w:numId w:val="2"/>
+        </w:numPr>
+        <w:spacing w:before="60" w:after="0"/>
+        <w:rPr>
+          <w:noProof/>
+        </w:rPr>
+      </w:pPr>
+      <w:r>
+        <w:rPr>
+          <w:b/>
+          <w:bCs/>
+          <w:noProof/>
+        </w:rPr>
+        <w:t>Component interface:</w:t>
+      </w:r>
+      <w:r>
+        <w:rPr>
+          <w:noProof/>
+        </w:rPr>
+        <w:t xml:space="preserve"> SearchService</w:t>
+      </w:r>
+    </w:p>
+    <w:p>
+      <w:pPr>
+        <w:pStyle w:val="PargrafodaLista"/>
+        <w:numPr>
+          <w:ilvl w:val="0"/>
+          <w:numId w:val="2"/>
+        </w:numPr>
+        <w:spacing w:before="60" w:after="0"/>
+        <w:rPr>
+          <w:noProof/>
+        </w:rPr>
+      </w:pPr>
+      <w:r>
+        <w:rPr>
+          <w:b/>
+          <w:bCs/>
+          <w:noProof/>
+        </w:rPr>
+        <w:t>Base object:</w:t>
+      </w:r>
+      <w:r>
+        <w:rPr>
+          <w:noProof/>
+        </w:rPr>
+        <w:t xml:space="preserve"> </w:t>
+      </w:r>
+      <w:r>
+        <w:rPr>
+          <w:noProof/>
+        </w:rPr>
+        <w:t>SearchServiceBase</w:t>
+      </w:r>
+    </w:p>
+    <w:p>
+      <w:pPr>
+        <w:pStyle w:val="PargrafodaLista"/>
+        <w:numPr>
+          <w:ilvl w:val="0"/>
+          <w:numId w:val="2"/>
+        </w:numPr>
+        <w:spacing w:before="60" w:after="0"/>
+        <w:rPr>
+          <w:noProof/>
+        </w:rPr>
+      </w:pPr>
+      <w:r>
+        <w:rPr>
+          <w:b/>
+          <w:bCs/>
+          <w:noProof/>
+        </w:rPr>
+        <w:t>Decorators:</w:t>
+      </w:r>
+      <w:r>
+        <w:t xml:space="preserve"> </w:t>
+      </w:r>
+      <w:proofErr w:type="spellStart"/>
+      <w:r>
+        <w:t>TaskSearchService</w:t>
+      </w:r>
+      <w:proofErr w:type="spellEnd"/>
+      <w:r>
+        <w:t xml:space="preserve"> and </w:t>
+      </w:r>
+      <w:proofErr w:type="spellStart"/>
+      <w:r>
+        <w:t>ResourceSearchService</w:t>
+      </w:r>
+      <w:proofErr w:type="spellEnd"/>
+    </w:p>
+    <w:p>
+      <w:pPr>
+        <w:spacing w:before="60" w:after="0"/>
+        <w:ind w:left="0" w:firstLine="0"/>
+        <w:jc w:val="center"/>
+      </w:pPr>
+      <w:proofErr w:type="spellStart"/>
+      <w:proofErr w:type="gramStart"/>
+      <w:r>
+        <w:lastRenderedPageBreak/>
+        <w:t>net.sourceforge</w:t>
+      </w:r>
+      <w:proofErr w:type="gramEnd"/>
+      <w:r>
+        <w:t>.ganttproject.search</w:t>
+      </w:r>
+      <w:r>
+        <w:rPr>
+          <w:noProof/>
+        </w:rPr>
+        <w:drawing>
+          <wp:anchor distT="0" distB="0" distL="114300" distR="114300" simplePos="0" relativeHeight="251663360" behindDoc="0" locked="0" layoutInCell="1" allowOverlap="1" wp14:anchorId="044A9FC8" wp14:editId="5D0F9FB1">
+            <wp:simplePos x="0" y="0"/>
+            <wp:positionH relativeFrom="margin">
+              <wp:align>right</wp:align>
+            </wp:positionH>
+            <wp:positionV relativeFrom="paragraph">
+              <wp:posOffset>0</wp:posOffset>
+            </wp:positionV>
+            <wp:extent cx="5395595" cy="2547620"/>
+            <wp:effectExtent l="0" t="0" r="0" b="5080"/>
+            <wp:wrapSquare wrapText="bothSides"/>
+            <wp:docPr id="9" name="Imagem 9" descr="Uma imagem com texto&#10;&#10;Descrição gerada automaticamente"/>
+            <wp:cNvGraphicFramePr>
+              <a:graphicFrameLocks xmlns:a="http://schemas.openxmlformats.org/drawingml/2006/main" noChangeAspect="1"/>
+            </wp:cNvGraphicFramePr>
+            <a:graphic xmlns:a="http://schemas.openxmlformats.org/drawingml/2006/main">
+              <a:graphicData uri="http://schemas.openxmlformats.org/drawingml/2006/picture">
+                <pic:pic xmlns:pic="http://schemas.openxmlformats.org/drawingml/2006/picture">
+                  <pic:nvPicPr>
+                    <pic:cNvPr id="9" name="Imagem 9" descr="Uma imagem com texto&#10;&#10;Descrição gerada automaticamente"/>
+                    <pic:cNvPicPr/>
+                  </pic:nvPicPr>
+                  <pic:blipFill>
+                    <a:blip r:embed="rId13" cstate="print">
+                      <a:extLst>
+                        <a:ext uri="{28A0092B-C50C-407E-A947-70E740481C1C}">
+                          <a14:useLocalDpi xmlns:a14="http://schemas.microsoft.com/office/drawing/2010/main" val="0"/>
+                        </a:ext>
+                      </a:extLst>
+                    </a:blip>
+                    <a:stretch>
+                      <a:fillRect/>
+                    </a:stretch>
+                  </pic:blipFill>
+                  <pic:spPr>
+                    <a:xfrm>
+                      <a:off x="0" y="0"/>
+                      <a:ext cx="5395595" cy="2547620"/>
+                    </a:xfrm>
+                    <a:prstGeom prst="rect">
+                      <a:avLst/>
+                    </a:prstGeom>
+                  </pic:spPr>
+                </pic:pic>
+              </a:graphicData>
+            </a:graphic>
+          </wp:anchor>
+        </w:drawing>
+      </w:r>
+      <w:r>
+        <w:t>.ResourceSearchService</w:t>
+      </w:r>
+      <w:proofErr w:type="spellEnd"/>
+    </w:p>
+    <w:p>
+      <w:pPr>
+        <w:spacing w:before="60" w:after="0"/>
+        <w:ind w:left="0" w:firstLine="0"/>
+        <w:jc w:val="center"/>
+      </w:pPr>
+    </w:p>
+    <w:p>
+      <w:pPr>
+        <w:spacing w:before="60" w:after="0"/>
+        <w:ind w:left="0" w:firstLine="0"/>
+        <w:jc w:val="center"/>
+      </w:pPr>
+      <w:r>
+        <w:rPr>
+          <w:noProof/>
+        </w:rPr>
+        <w:drawing>
+          <wp:inline distT="0" distB="0" distL="0" distR="0" wp14:anchorId="4CCE6CFD" wp14:editId="3964C4A2">
+            <wp:extent cx="5395595" cy="1299845"/>
+            <wp:effectExtent l="0" t="0" r="0" b="0"/>
+            <wp:docPr id="11" name="Imagem 11" descr="Uma imagem com texto&#10;&#10;Descrição gerada automaticamente"/>
+            <wp:cNvGraphicFramePr>
+              <a:graphicFrameLocks xmlns:a="http://schemas.openxmlformats.org/drawingml/2006/main" noChangeAspect="1"/>
+            </wp:cNvGraphicFramePr>
+            <a:graphic xmlns:a="http://schemas.openxmlformats.org/drawingml/2006/main">
+              <a:graphicData uri="http://schemas.openxmlformats.org/drawingml/2006/picture">
+                <pic:pic xmlns:pic="http://schemas.openxmlformats.org/drawingml/2006/picture">
+                  <pic:nvPicPr>
+                    <pic:cNvPr id="11" name="Imagem 11" descr="Uma imagem com texto&#10;&#10;Descrição gerada automaticamente"/>
+                    <pic:cNvPicPr/>
+                  </pic:nvPicPr>
+                  <pic:blipFill>
+                    <a:blip r:embed="rId14" cstate="print">
+                      <a:extLst>
+                        <a:ext uri="{28A0092B-C50C-407E-A947-70E740481C1C}">
+                          <a14:useLocalDpi xmlns:a14="http://schemas.microsoft.com/office/drawing/2010/main" val="0"/>
+                        </a:ext>
+                      </a:extLst>
+                    </a:blip>
+                    <a:stretch>
+                      <a:fillRect/>
+                    </a:stretch>
+                  </pic:blipFill>
+                  <pic:spPr>
+                    <a:xfrm>
+                      <a:off x="0" y="0"/>
+                      <a:ext cx="5395595" cy="1299845"/>
+                    </a:xfrm>
+                    <a:prstGeom prst="rect">
+                      <a:avLst/>
+                    </a:prstGeom>
+                  </pic:spPr>
+                </pic:pic>
+              </a:graphicData>
+            </a:graphic>
+          </wp:inline>
+        </w:drawing>
+      </w:r>
+    </w:p>
+    <w:p>
+      <w:pPr>
+        <w:spacing w:before="60" w:after="0"/>
+        <w:ind w:left="0" w:firstLine="0"/>
+        <w:jc w:val="center"/>
+      </w:pPr>
+      <w:proofErr w:type="spellStart"/>
+      <w:proofErr w:type="gramStart"/>
+      <w:r>
+        <w:t>net.sourceforge</w:t>
+      </w:r>
+      <w:proofErr w:type="gramEnd"/>
+      <w:r>
+        <w:t>.ganttproject.search</w:t>
+      </w:r>
+      <w:r>
+        <w:t>.</w:t>
+      </w:r>
+      <w:r>
+        <w:t>Task</w:t>
+      </w:r>
+      <w:r>
+        <w:t>SearchService</w:t>
+      </w:r>
+      <w:proofErr w:type="spellEnd"/>
+    </w:p>
+    <w:p>
+      <w:pPr>
+        <w:spacing w:before="60" w:after="0"/>
         <w:rPr>
           <w:noProof/>
         </w:rPr>
       </w:pPr>
     </w:p>
     <w:sectPr>
-      <w:footerReference w:type="even" r:id="rId11"/>
-      <w:footerReference w:type="default" r:id="rId12"/>
-      <w:footerReference w:type="first" r:id="rId13"/>
+      <w:footerReference w:type="even" r:id="rId15"/>
+      <w:footerReference w:type="default" r:id="rId16"/>
+      <w:footerReference w:type="first" r:id="rId17"/>
       <w:pgSz w:w="11899" w:h="16838"/>
       <w:pgMar w:top="1417" w:right="1701" w:bottom="1417" w:left="1701" w:header="720" w:footer="649" w:gutter="0"/>
       <w:cols w:space="720"/>
@@ -1172,7 +1742,7 @@
   <w:abstractNum w:abstractNumId="1" w15:restartNumberingAfterBreak="0">
     <w:nsid w:val="107F193F"/>
     <w:multiLevelType w:val="hybridMultilevel"/>
-    <w:tmpl w:val="9DB4929C"/>
+    <w:tmpl w:val="C7D6DE72"/>
     <w:lvl w:ilvl="0" w:tplc="08160001">
       <w:start w:val="1"/>
       <w:numFmt w:val="bullet"/>

</xml_diff>